<commit_message>
revamped project, ready for video
</commit_message>
<xml_diff>
--- a/code_helper.docx
+++ b/code_helper.docx
@@ -322,80 +322,54 @@
         </w:rPr>
       </w:pPr>
       <w:r>
-        <w:rPr/>
-      </w:r>
-    </w:p>
-    <w:p>
-      <w:pPr>
-        <w:pStyle w:val="Normal"/>
-        <w:widowControl w:val="false"/>
-        <w:spacing w:lineRule="exact" w:line="240" w:before="0" w:after="0"/>
-        <w:ind w:left="0" w:right="0" w:hanging="0"/>
-        <w:jc w:val="left"/>
-        <w:rPr/>
-      </w:pPr>
-      <w:r>
-        <w:rPr>
-          <w:rFonts w:eastAsia="Liberation Serif" w:cs="Liberation Serif" w:ascii="Liberation Serif" w:hAnsi="Liberation Serif"/>
-          <w:color w:val="auto"/>
-          <w:spacing w:val="0"/>
-          <w:sz w:val="24"/>
-        </w:rPr>
-        <w:t xml:space="preserve">To find the Serial Monitor, which is necessary to find the maximum and minimum values for the potentiometer reading, navigate to </w:t>
-      </w:r>
-      <w:r>
-        <w:rPr>
-          <w:rFonts w:eastAsia="Liberation Serif" w:cs="Liberation Serif" w:ascii="Liberation Serif" w:hAnsi="Liberation Serif"/>
-          <w:color w:val="auto"/>
-          <w:spacing w:val="0"/>
-          <w:sz w:val="24"/>
-        </w:rPr>
-        <w:t xml:space="preserve">the Tools Menu </w:t>
-      </w:r>
-      <w:r>
-        <w:rPr>
-          <w:rFonts w:eastAsia="Liberation Serif" w:cs="Liberation Serif" w:ascii="Liberation Serif" w:hAnsi="Liberation Serif"/>
-          <w:color w:val="auto"/>
-          <w:spacing w:val="0"/>
-          <w:sz w:val="24"/>
-        </w:rPr>
-        <w:t>&gt; Serial Monitor</w:t>
-      </w:r>
-      <w:r>
-        <w:rPr>
-          <w:rFonts w:eastAsia="Liberation Serif" w:cs="Liberation Serif" w:ascii="Liberation Serif" w:hAnsi="Liberation Serif"/>
-          <w:color w:val="auto"/>
-          <w:spacing w:val="0"/>
-          <w:sz w:val="24"/>
-        </w:rPr>
-        <w:t xml:space="preserve"> in the Arduino Editor. </w:t>
-      </w:r>
-      <w:r>
-        <w:rPr>
-          <w:rFonts w:eastAsia="Liberation Serif" w:cs="Liberation Serif" w:ascii="Liberation Serif" w:hAnsi="Liberation Serif"/>
-          <w:color w:val="auto"/>
-          <w:spacing w:val="0"/>
-          <w:sz w:val="24"/>
-        </w:rPr>
-        <w:t>Ensure that the channel setting is at 9600 Baud.</w:t>
-      </w:r>
-    </w:p>
-    <w:p>
-      <w:pPr>
-        <w:pStyle w:val="Normal"/>
-        <w:widowControl w:val="false"/>
-        <w:spacing w:lineRule="exact" w:line="240" w:before="0" w:after="0"/>
-        <w:ind w:left="0" w:right="0" w:hanging="0"/>
-        <w:jc w:val="left"/>
-        <w:rPr>
-          <w:rFonts w:ascii="Liberation Serif" w:hAnsi="Liberation Serif" w:eastAsia="Liberation Serif" w:cs="Liberation Serif"/>
-          <w:color w:val="auto"/>
-          <w:spacing w:val="0"/>
-          <w:sz w:val="24"/>
-        </w:rPr>
-      </w:pPr>
-      <w:r>
-        <w:rPr/>
+        <w:rPr>
+          <w:rFonts w:eastAsia="Liberation Serif" w:cs="Liberation Serif" w:ascii="Liberation Serif" w:hAnsi="Liberation Serif"/>
+          <w:color w:val="auto"/>
+          <w:spacing w:val="0"/>
+          <w:sz w:val="24"/>
+        </w:rPr>
+      </w:r>
+    </w:p>
+    <w:p>
+      <w:pPr>
+        <w:pStyle w:val="Normal"/>
+        <w:widowControl w:val="false"/>
+        <w:spacing w:lineRule="exact" w:line="240" w:before="0" w:after="0"/>
+        <w:ind w:left="0" w:right="0" w:hanging="0"/>
+        <w:jc w:val="left"/>
+        <w:rPr/>
+      </w:pPr>
+      <w:r>
+        <w:rPr>
+          <w:rFonts w:eastAsia="Liberation Serif" w:cs="Liberation Serif" w:ascii="Liberation Serif" w:hAnsi="Liberation Serif"/>
+          <w:color w:val="auto"/>
+          <w:spacing w:val="0"/>
+          <w:sz w:val="24"/>
+        </w:rPr>
+        <w:t>To find the Serial Monitor, which is necessary to find the maximum and minimum values for the potentiometer reading, navigate to the Tools Menu &gt; Serial Monitor in the Arduino Editor. Ensure that the channel setting is at 9600 Baud.</w:t>
+      </w:r>
+    </w:p>
+    <w:p>
+      <w:pPr>
+        <w:pStyle w:val="Normal"/>
+        <w:widowControl w:val="false"/>
+        <w:spacing w:lineRule="exact" w:line="240" w:before="0" w:after="0"/>
+        <w:ind w:left="0" w:right="0" w:hanging="0"/>
+        <w:jc w:val="left"/>
+        <w:rPr>
+          <w:rFonts w:ascii="Liberation Serif" w:hAnsi="Liberation Serif" w:eastAsia="Liberation Serif" w:cs="Liberation Serif"/>
+          <w:color w:val="auto"/>
+          <w:spacing w:val="0"/>
+          <w:sz w:val="24"/>
+        </w:rPr>
+      </w:pPr>
+      <w:r>
+        <w:rPr>
+          <w:rFonts w:eastAsia="Liberation Serif" w:cs="Liberation Serif" w:ascii="Liberation Serif" w:hAnsi="Liberation Serif"/>
+          <w:color w:val="auto"/>
+          <w:spacing w:val="0"/>
+          <w:sz w:val="24"/>
+        </w:rPr>
         <w:drawing>
           <wp:anchor behindDoc="0" distT="0" distB="0" distL="0" distR="0" simplePos="0" locked="0" layoutInCell="1" allowOverlap="1" relativeHeight="2">
             <wp:simplePos x="0" y="0"/>
@@ -481,7 +455,12 @@
         </w:rPr>
       </w:pPr>
       <w:r>
-        <w:rPr/>
+        <w:rPr>
+          <w:rFonts w:eastAsia="Liberation Serif" w:cs="Liberation Serif" w:ascii="Liberation Serif" w:hAnsi="Liberation Serif"/>
+          <w:color w:val="auto"/>
+          <w:spacing w:val="0"/>
+          <w:sz w:val="24"/>
+        </w:rPr>
       </w:r>
       <w:r>
         <w:br w:type="page"/>
@@ -970,6 +949,508 @@
           <w:b/>
           <w:bCs/>
         </w:rPr>
+      </w:r>
+    </w:p>
+    <w:p>
+      <w:pPr>
+        <w:pStyle w:val="Normal"/>
+        <w:widowControl w:val="false"/>
+        <w:spacing w:lineRule="exact" w:line="240" w:before="0" w:after="0"/>
+        <w:ind w:left="0" w:right="0" w:hanging="0"/>
+        <w:jc w:val="left"/>
+        <w:rPr/>
+      </w:pPr>
+      <w:r>
+        <w:rPr/>
+      </w:r>
+      <w:r>
+        <w:br w:type="page"/>
+      </w:r>
+    </w:p>
+    <w:p>
+      <w:pPr>
+        <w:pStyle w:val="Normal"/>
+        <w:widowControl w:val="false"/>
+        <w:spacing w:lineRule="exact" w:line="240" w:before="0" w:after="0"/>
+        <w:ind w:left="0" w:right="0" w:hanging="0"/>
+        <w:jc w:val="left"/>
+        <w:rPr/>
+      </w:pPr>
+      <w:r>
+        <w:rPr/>
+        <w:t>Ideas for what we want to do:</w:t>
+      </w:r>
+    </w:p>
+    <w:p>
+      <w:pPr>
+        <w:pStyle w:val="Normal"/>
+        <w:widowControl w:val="false"/>
+        <w:spacing w:lineRule="exact" w:line="240" w:before="0" w:after="0"/>
+        <w:ind w:left="0" w:right="0" w:hanging="0"/>
+        <w:jc w:val="left"/>
+        <w:rPr/>
+      </w:pPr>
+      <w:r>
+        <w:rPr/>
+        <w:t xml:space="preserve">Arduino: </w:t>
+      </w:r>
+    </w:p>
+    <w:p>
+      <w:pPr>
+        <w:pStyle w:val="Normal"/>
+        <w:widowControl w:val="false"/>
+        <w:spacing w:lineRule="exact" w:line="240" w:before="0" w:after="0"/>
+        <w:ind w:left="0" w:right="0" w:hanging="0"/>
+        <w:jc w:val="left"/>
+        <w:rPr/>
+      </w:pPr>
+      <w:r>
+        <w:rPr/>
+        <w:t>polarity of LEDS</w:t>
+      </w:r>
+    </w:p>
+    <w:p>
+      <w:pPr>
+        <w:pStyle w:val="Normal"/>
+        <w:widowControl w:val="false"/>
+        <w:spacing w:lineRule="exact" w:line="240" w:before="0" w:after="0"/>
+        <w:ind w:left="0" w:right="0" w:hanging="0"/>
+        <w:jc w:val="left"/>
+        <w:rPr/>
+      </w:pPr>
+      <w:r>
+        <w:rPr/>
+        <w:t>brightness dependent on voltage</w:t>
+      </w:r>
+    </w:p>
+    <w:p>
+      <w:pPr>
+        <w:pStyle w:val="Normal"/>
+        <w:widowControl w:val="false"/>
+        <w:spacing w:lineRule="exact" w:line="240" w:before="0" w:after="0"/>
+        <w:ind w:left="0" w:right="0" w:hanging="0"/>
+        <w:jc w:val="left"/>
+        <w:rPr/>
+      </w:pPr>
+      <w:r>
+        <w:rPr/>
+        <w:t>difference between digital and analog output</w:t>
+      </w:r>
+    </w:p>
+    <w:p>
+      <w:pPr>
+        <w:pStyle w:val="Normal"/>
+        <w:widowControl w:val="false"/>
+        <w:spacing w:lineRule="exact" w:line="240" w:before="0" w:after="0"/>
+        <w:ind w:left="0" w:right="0" w:hanging="0"/>
+        <w:jc w:val="left"/>
+        <w:rPr/>
+      </w:pPr>
+      <w:r>
+        <w:rPr/>
+        <w:t>explain how analog output works on the arduino: is discrete steps (analog looking signal with small steps in the signal.)</w:t>
+      </w:r>
+    </w:p>
+    <w:p>
+      <w:pPr>
+        <w:pStyle w:val="Normal"/>
+        <w:widowControl w:val="false"/>
+        <w:spacing w:lineRule="exact" w:line="240" w:before="0" w:after="0"/>
+        <w:ind w:left="0" w:right="0" w:hanging="0"/>
+        <w:jc w:val="left"/>
+        <w:rPr/>
+      </w:pPr>
+      <w:r>
+        <w:rPr/>
+        <w:t>pulse width modulation – related to the DAC</w:t>
+      </w:r>
+    </w:p>
+    <w:p>
+      <w:pPr>
+        <w:pStyle w:val="Normal"/>
+        <w:widowControl w:val="false"/>
+        <w:spacing w:lineRule="exact" w:line="240" w:before="0" w:after="0"/>
+        <w:ind w:left="0" w:right="0" w:hanging="0"/>
+        <w:jc w:val="left"/>
+        <w:rPr/>
+      </w:pPr>
+      <w:r>
+        <w:rPr/>
+        <w:t>test only 13-10 pins</w:t>
+      </w:r>
+    </w:p>
+    <w:p>
+      <w:pPr>
+        <w:pStyle w:val="Normal"/>
+        <w:widowControl w:val="false"/>
+        <w:spacing w:lineRule="exact" w:line="240" w:before="0" w:after="0"/>
+        <w:ind w:left="0" w:right="0" w:hanging="0"/>
+        <w:jc w:val="left"/>
+        <w:rPr/>
+      </w:pPr>
+      <w:r>
+        <w:rPr/>
+      </w:r>
+    </w:p>
+    <w:p>
+      <w:pPr>
+        <w:pStyle w:val="Normal"/>
+        <w:widowControl w:val="false"/>
+        <w:spacing w:lineRule="exact" w:line="240" w:before="0" w:after="0"/>
+        <w:ind w:left="0" w:right="0" w:hanging="0"/>
+        <w:jc w:val="left"/>
+        <w:rPr/>
+      </w:pPr>
+      <w:r>
+        <w:rPr/>
+        <w:t xml:space="preserve">use graphs over time to display how the </w:t>
+      </w:r>
+      <w:r>
+        <w:rPr/>
+        <w:t>input/output is changing between digital and analog</w:t>
+      </w:r>
+    </w:p>
+    <w:p>
+      <w:pPr>
+        <w:pStyle w:val="Normal"/>
+        <w:widowControl w:val="false"/>
+        <w:spacing w:lineRule="exact" w:line="240" w:before="0" w:after="0"/>
+        <w:ind w:left="0" w:right="0" w:hanging="0"/>
+        <w:jc w:val="left"/>
+        <w:rPr/>
+      </w:pPr>
+      <w:r>
+        <w:rPr/>
+      </w:r>
+    </w:p>
+    <w:p>
+      <w:pPr>
+        <w:pStyle w:val="Normal"/>
+        <w:widowControl w:val="false"/>
+        <w:spacing w:lineRule="exact" w:line="240" w:before="0" w:after="0"/>
+        <w:ind w:left="0" w:right="0" w:hanging="0"/>
+        <w:jc w:val="left"/>
+        <w:rPr/>
+      </w:pPr>
+      <w:r>
+        <w:rPr/>
+        <w:t>talk through the code – make a video that leads the students to find the code – discourages copy paste</w:t>
+      </w:r>
+    </w:p>
+    <w:p>
+      <w:pPr>
+        <w:pStyle w:val="Normal"/>
+        <w:widowControl w:val="false"/>
+        <w:spacing w:lineRule="exact" w:line="240" w:before="0" w:after="0"/>
+        <w:ind w:left="0" w:right="0" w:hanging="0"/>
+        <w:jc w:val="left"/>
+        <w:rPr/>
+      </w:pPr>
+      <w:r>
+        <w:rPr/>
+      </w:r>
+    </w:p>
+    <w:p>
+      <w:pPr>
+        <w:pStyle w:val="Normal"/>
+        <w:widowControl w:val="false"/>
+        <w:spacing w:lineRule="exact" w:line="240" w:before="0" w:after="0"/>
+        <w:ind w:left="0" w:right="0" w:hanging="0"/>
+        <w:jc w:val="left"/>
+        <w:rPr/>
+      </w:pPr>
+      <w:r>
+        <w:rPr/>
+        <w:t>PLACEMENT</w:t>
+      </w:r>
+    </w:p>
+    <w:p>
+      <w:pPr>
+        <w:pStyle w:val="Normal"/>
+        <w:widowControl w:val="false"/>
+        <w:spacing w:lineRule="exact" w:line="240" w:before="0" w:after="0"/>
+        <w:ind w:left="0" w:right="0" w:hanging="0"/>
+        <w:jc w:val="left"/>
+        <w:rPr/>
+      </w:pPr>
+      <w:r>
+        <w:rPr/>
+        <w:t>placed before the code is uploaded</w:t>
+      </w:r>
+    </w:p>
+    <w:p>
+      <w:pPr>
+        <w:pStyle w:val="Normal"/>
+        <w:widowControl w:val="false"/>
+        <w:spacing w:lineRule="exact" w:line="240" w:before="0" w:after="0"/>
+        <w:ind w:left="0" w:right="0" w:hanging="0"/>
+        <w:jc w:val="left"/>
+        <w:rPr/>
+      </w:pPr>
+      <w:r>
+        <w:rPr/>
+      </w:r>
+    </w:p>
+    <w:p>
+      <w:pPr>
+        <w:pStyle w:val="Normal"/>
+        <w:widowControl w:val="false"/>
+        <w:spacing w:lineRule="exact" w:line="240" w:before="0" w:after="0"/>
+        <w:ind w:left="0" w:right="0" w:hanging="0"/>
+        <w:jc w:val="left"/>
+        <w:rPr/>
+      </w:pPr>
+      <w:r>
+        <w:rPr/>
+        <w:t>“</w:t>
+      </w:r>
+      <w:r>
+        <w:rPr/>
+        <w:t xml:space="preserve">Before uploading the final code, we will test a few of the input and output pins, so that we can ensure that your Arduino board is functional. </w:t>
+      </w:r>
+    </w:p>
+    <w:p>
+      <w:pPr>
+        <w:pStyle w:val="Normal"/>
+        <w:widowControl w:val="false"/>
+        <w:spacing w:lineRule="exact" w:line="240" w:before="0" w:after="0"/>
+        <w:ind w:left="0" w:right="0" w:hanging="0"/>
+        <w:jc w:val="left"/>
+        <w:rPr/>
+      </w:pPr>
+      <w:r>
+        <w:rPr/>
+      </w:r>
+    </w:p>
+    <w:p>
+      <w:pPr>
+        <w:pStyle w:val="Normal"/>
+        <w:widowControl w:val="false"/>
+        <w:spacing w:lineRule="exact" w:line="240" w:before="0" w:after="0"/>
+        <w:ind w:left="0" w:right="0" w:hanging="0"/>
+        <w:jc w:val="left"/>
+        <w:rPr/>
+      </w:pPr>
+      <w:r>
+        <w:rPr/>
+      </w:r>
+    </w:p>
+    <w:p>
+      <w:pPr>
+        <w:pStyle w:val="Normal"/>
+        <w:widowControl w:val="false"/>
+        <w:spacing w:lineRule="exact" w:line="240" w:before="0" w:after="0"/>
+        <w:ind w:left="0" w:right="0" w:hanging="0"/>
+        <w:jc w:val="left"/>
+        <w:rPr/>
+      </w:pPr>
+      <w:r>
+        <w:rPr/>
+        <w:t>VIDEO:</w:t>
+      </w:r>
+    </w:p>
+    <w:p>
+      <w:pPr>
+        <w:pStyle w:val="Normal"/>
+        <w:widowControl w:val="false"/>
+        <w:spacing w:lineRule="exact" w:line="240" w:before="0" w:after="0"/>
+        <w:ind w:left="0" w:right="0" w:hanging="0"/>
+        <w:jc w:val="left"/>
+        <w:rPr/>
+      </w:pPr>
+      <w:r>
+        <w:rPr/>
+        <w:t xml:space="preserve">talk about all of the syntax that is used in the code – curly braces, void keyword, what setup() and loop() mean. Parentheses are originally used to pass through variables into the </w:t>
+      </w:r>
+      <w:r>
+        <w:rPr>
+          <w:b/>
+          <w:bCs/>
+        </w:rPr>
+        <w:t xml:space="preserve">function </w:t>
+      </w:r>
+      <w:r>
+        <w:rPr>
+          <w:b w:val="false"/>
+          <w:bCs w:val="false"/>
+        </w:rPr>
+        <w:t>describe what each non-word means – details are important</w:t>
+      </w:r>
+    </w:p>
+    <w:p>
+      <w:pPr>
+        <w:pStyle w:val="Normal"/>
+        <w:widowControl w:val="false"/>
+        <w:spacing w:lineRule="exact" w:line="240" w:before="0" w:after="0"/>
+        <w:ind w:left="0" w:right="0" w:hanging="0"/>
+        <w:jc w:val="left"/>
+        <w:rPr/>
+      </w:pPr>
+      <w:r>
+        <w:rPr/>
+      </w:r>
+    </w:p>
+    <w:p>
+      <w:pPr>
+        <w:pStyle w:val="Normal"/>
+        <w:widowControl w:val="false"/>
+        <w:spacing w:lineRule="exact" w:line="240" w:before="0" w:after="0"/>
+        <w:ind w:left="0" w:right="0" w:hanging="0"/>
+        <w:jc w:val="left"/>
+        <w:rPr/>
+      </w:pPr>
+      <w:r>
+        <w:rPr/>
+        <w:t>Separate videos from the digital output and the analog input/output</w:t>
+      </w:r>
+    </w:p>
+    <w:p>
+      <w:pPr>
+        <w:pStyle w:val="Normal"/>
+        <w:widowControl w:val="false"/>
+        <w:spacing w:lineRule="exact" w:line="240" w:before="0" w:after="0"/>
+        <w:ind w:left="0" w:right="0" w:hanging="0"/>
+        <w:jc w:val="left"/>
+        <w:rPr/>
+      </w:pPr>
+      <w:r>
+        <w:rPr/>
+      </w:r>
+    </w:p>
+    <w:p>
+      <w:pPr>
+        <w:pStyle w:val="Normal"/>
+        <w:widowControl w:val="false"/>
+        <w:spacing w:lineRule="exact" w:line="240" w:before="0" w:after="0"/>
+        <w:ind w:left="0" w:right="0" w:hanging="0"/>
+        <w:jc w:val="left"/>
+        <w:rPr/>
+      </w:pPr>
+      <w:r>
+        <w:rPr/>
+        <w:t>digital:</w:t>
+      </w:r>
+    </w:p>
+    <w:p>
+      <w:pPr>
+        <w:pStyle w:val="Normal"/>
+        <w:widowControl w:val="false"/>
+        <w:spacing w:lineRule="exact" w:line="240" w:before="0" w:after="0"/>
+        <w:ind w:left="0" w:right="0" w:hanging="0"/>
+        <w:jc w:val="left"/>
+        <w:rPr/>
+      </w:pPr>
+      <w:r>
+        <w:rPr/>
+        <w:t>show changes of the pins after all of the code is written</w:t>
+      </w:r>
+    </w:p>
+    <w:p>
+      <w:pPr>
+        <w:pStyle w:val="Normal"/>
+        <w:widowControl w:val="false"/>
+        <w:spacing w:lineRule="exact" w:line="240" w:before="0" w:after="0"/>
+        <w:ind w:left="0" w:right="0" w:hanging="0"/>
+        <w:jc w:val="left"/>
+        <w:rPr/>
+      </w:pPr>
+      <w:r>
+        <w:rPr/>
+      </w:r>
+    </w:p>
+    <w:p>
+      <w:pPr>
+        <w:pStyle w:val="Normal"/>
+        <w:widowControl w:val="false"/>
+        <w:spacing w:lineRule="exact" w:line="240" w:before="0" w:after="0"/>
+        <w:ind w:left="0" w:right="0" w:hanging="0"/>
+        <w:jc w:val="left"/>
+        <w:rPr/>
+      </w:pPr>
+      <w:r>
+        <w:rPr/>
+        <w:t>analog:</w:t>
+      </w:r>
+    </w:p>
+    <w:p>
+      <w:pPr>
+        <w:pStyle w:val="Normal"/>
+        <w:widowControl w:val="false"/>
+        <w:spacing w:lineRule="exact" w:line="240" w:before="0" w:after="0"/>
+        <w:ind w:left="0" w:right="0" w:hanging="0"/>
+        <w:jc w:val="left"/>
+        <w:rPr/>
+      </w:pPr>
+      <w:r>
+        <w:rPr/>
+      </w:r>
+    </w:p>
+    <w:p>
+      <w:pPr>
+        <w:pStyle w:val="Normal"/>
+        <w:widowControl w:val="false"/>
+        <w:spacing w:lineRule="exact" w:line="240" w:before="0" w:after="0"/>
+        <w:ind w:left="0" w:right="0" w:hanging="0"/>
+        <w:jc w:val="left"/>
+        <w:rPr/>
+      </w:pPr>
+      <w:r>
+        <w:rPr/>
+        <w:t>explain why potvalue is instansiated outside of the main loop</w:t>
+      </w:r>
+    </w:p>
+    <w:p>
+      <w:pPr>
+        <w:pStyle w:val="Normal"/>
+        <w:widowControl w:val="false"/>
+        <w:spacing w:lineRule="exact" w:line="240" w:before="0" w:after="0"/>
+        <w:ind w:left="0" w:right="0" w:hanging="0"/>
+        <w:jc w:val="left"/>
+        <w:rPr/>
+      </w:pPr>
+      <w:r>
+        <w:rPr/>
+        <w:t>Serial monitor – explain why the begin needs to be written before any data can be sent to the computer (on what baud/ what is baud?)</w:t>
+      </w:r>
+    </w:p>
+    <w:p>
+      <w:pPr>
+        <w:pStyle w:val="Normal"/>
+        <w:widowControl w:val="false"/>
+        <w:spacing w:lineRule="exact" w:line="240" w:before="0" w:after="0"/>
+        <w:ind w:left="0" w:right="0" w:hanging="0"/>
+        <w:jc w:val="left"/>
+        <w:rPr/>
+      </w:pPr>
+      <w:r>
+        <w:rPr/>
+        <w:t xml:space="preserve">explain the importance of the variable potvalue </w:t>
+      </w:r>
+    </w:p>
+    <w:p>
+      <w:pPr>
+        <w:pStyle w:val="Normal"/>
+        <w:widowControl w:val="false"/>
+        <w:spacing w:lineRule="exact" w:line="240" w:before="0" w:after="0"/>
+        <w:ind w:left="0" w:right="0" w:hanging="0"/>
+        <w:jc w:val="left"/>
+        <w:rPr/>
+      </w:pPr>
+      <w:r>
+        <w:rPr/>
+      </w:r>
+    </w:p>
+    <w:p>
+      <w:pPr>
+        <w:pStyle w:val="Normal"/>
+        <w:widowControl w:val="false"/>
+        <w:spacing w:lineRule="exact" w:line="240" w:before="0" w:after="0"/>
+        <w:ind w:left="0" w:right="0" w:hanging="0"/>
+        <w:jc w:val="left"/>
+        <w:rPr/>
+      </w:pPr>
+      <w:r>
+        <w:rPr/>
       </w:r>
     </w:p>
     <w:p>
@@ -1220,6 +1701,7 @@
       <w:rPr>
         <w:rFonts w:ascii="Calibri" w:hAnsi="Calibri" w:eastAsia="Noto Serif CJK SC" w:cs="Lohit Devanagari"/>
         <w:kern w:val="2"/>
+        <w:sz w:val="20"/>
         <w:szCs w:val="24"/>
         <w:lang w:val="en-US" w:eastAsia="zh-CN" w:bidi="hi-IN"/>
       </w:rPr>
@@ -1247,6 +1729,14 @@
   </w:style>
   <w:style w:type="character" w:styleId="ListLabel1">
     <w:name w:val="ListLabel 1"/>
+    <w:qFormat/>
+    <w:rPr>
+      <w:rFonts w:ascii="Liberation Serif" w:hAnsi="Liberation Serif" w:cs="Symbol"/>
+      <w:sz w:val="24"/>
+    </w:rPr>
+  </w:style>
+  <w:style w:type="character" w:styleId="ListLabel2">
+    <w:name w:val="ListLabel 2"/>
     <w:qFormat/>
     <w:rPr>
       <w:rFonts w:ascii="Liberation Serif" w:hAnsi="Liberation Serif" w:cs="Symbol"/>

</xml_diff>